<commit_message>
update the conditional search, Test Report and bat of startUp
</commit_message>
<xml_diff>
--- a/document/Test Report.docx
+++ b/document/Test Report.docx
@@ -594,1253 +594,14 @@
         </w:rPr>
       </w:pPr>
     </w:p>
-    <w:sdt>
-      <w:sdtPr>
-        <w:rPr>
-          <w:sz w:val="36"/>
-          <w:szCs w:val="36"/>
-          <w:lang w:val="zh-TW"/>
-        </w:rPr>
-        <w:id w:val="-1536498652"/>
-        <w:docPartObj>
-          <w:docPartGallery w:val="Table of Contents"/>
-          <w:docPartUnique/>
-        </w:docPartObj>
-      </w:sdtPr>
-      <w:sdtEndPr>
-        <w:rPr>
-          <w:rFonts w:ascii="Arial" w:eastAsia="新細明體" w:hAnsi="Arial" w:cs="Times New Roman"/>
-          <w:b/>
-          <w:bCs/>
-          <w:snapToGrid w:val="0"/>
-          <w:color w:val="auto"/>
-          <w:sz w:val="22"/>
-          <w:szCs w:val="22"/>
-          <w:lang w:eastAsia="en-US"/>
-        </w:rPr>
-      </w:sdtEndPr>
-      <w:sdtContent>
-        <w:p>
-          <w:pPr>
-            <w:pStyle w:val="af5"/>
-            <w:jc w:val="center"/>
-            <w:rPr>
-              <w:rFonts w:hint="eastAsia"/>
-              <w:sz w:val="36"/>
-              <w:szCs w:val="36"/>
-            </w:rPr>
-          </w:pPr>
-          <w:r>
-            <w:rPr>
-              <w:rFonts w:hint="eastAsia"/>
-              <w:sz w:val="36"/>
-              <w:szCs w:val="36"/>
-              <w:lang w:val="zh-TW"/>
-            </w:rPr>
-            <w:t>Table of Content</w:t>
-          </w:r>
-        </w:p>
-        <w:p>
-          <w:pPr>
-            <w:pStyle w:val="21"/>
-            <w:tabs>
-              <w:tab w:val="left" w:pos="960"/>
-              <w:tab w:val="right" w:leader="dot" w:pos="8296"/>
-            </w:tabs>
-            <w:ind w:left="400"/>
-            <w:rPr>
-              <w:noProof/>
-              <w:sz w:val="22"/>
-              <w:szCs w:val="22"/>
-            </w:rPr>
-          </w:pPr>
-          <w:r>
-            <w:rPr>
-              <w:sz w:val="22"/>
-              <w:szCs w:val="22"/>
-            </w:rPr>
-            <w:fldChar w:fldCharType="begin"/>
-          </w:r>
-          <w:r>
-            <w:rPr>
-              <w:sz w:val="22"/>
-              <w:szCs w:val="22"/>
-            </w:rPr>
-            <w:instrText xml:space="preserve"> TOC \o "1-3" \h \z \u </w:instrText>
-          </w:r>
-          <w:r>
-            <w:rPr>
-              <w:sz w:val="22"/>
-              <w:szCs w:val="22"/>
-            </w:rPr>
-            <w:fldChar w:fldCharType="separate"/>
-          </w:r>
-          <w:hyperlink w:anchor="_Toc216890615" w:history="1">
-            <w:r>
-              <w:rPr>
-                <w:rStyle w:val="af"/>
-                <w:noProof/>
-                <w:sz w:val="22"/>
-                <w:szCs w:val="22"/>
-              </w:rPr>
-              <w:t>1.</w:t>
-            </w:r>
-            <w:r>
-              <w:rPr>
-                <w:noProof/>
-                <w:sz w:val="22"/>
-                <w:szCs w:val="22"/>
-              </w:rPr>
-              <w:tab/>
-            </w:r>
-            <w:r>
-              <w:rPr>
-                <w:rStyle w:val="af"/>
-                <w:noProof/>
-                <w:sz w:val="22"/>
-                <w:szCs w:val="22"/>
-              </w:rPr>
-              <w:t>Executive Summary</w:t>
-            </w:r>
-            <w:r>
-              <w:rPr>
-                <w:noProof/>
-                <w:webHidden/>
-                <w:sz w:val="22"/>
-                <w:szCs w:val="22"/>
-              </w:rPr>
-              <w:tab/>
-            </w:r>
-            <w:r>
-              <w:rPr>
-                <w:noProof/>
-                <w:webHidden/>
-                <w:sz w:val="22"/>
-                <w:szCs w:val="22"/>
-              </w:rPr>
-              <w:fldChar w:fldCharType="begin"/>
-            </w:r>
-            <w:r>
-              <w:rPr>
-                <w:noProof/>
-                <w:webHidden/>
-                <w:sz w:val="22"/>
-                <w:szCs w:val="22"/>
-              </w:rPr>
-              <w:instrText xml:space="preserve"> PAGEREF _Toc216890615 \h </w:instrText>
-            </w:r>
-            <w:r>
-              <w:rPr>
-                <w:noProof/>
-                <w:webHidden/>
-                <w:sz w:val="22"/>
-                <w:szCs w:val="22"/>
-              </w:rPr>
-            </w:r>
-            <w:r>
-              <w:rPr>
-                <w:noProof/>
-                <w:webHidden/>
-                <w:sz w:val="22"/>
-                <w:szCs w:val="22"/>
-              </w:rPr>
-              <w:fldChar w:fldCharType="separate"/>
-            </w:r>
-            <w:r>
-              <w:rPr>
-                <w:noProof/>
-                <w:webHidden/>
-                <w:sz w:val="22"/>
-                <w:szCs w:val="22"/>
-              </w:rPr>
-              <w:t>3</w:t>
-            </w:r>
-            <w:r>
-              <w:rPr>
-                <w:noProof/>
-                <w:webHidden/>
-                <w:sz w:val="22"/>
-                <w:szCs w:val="22"/>
-              </w:rPr>
-              <w:fldChar w:fldCharType="end"/>
-            </w:r>
-          </w:hyperlink>
-        </w:p>
-        <w:p>
-          <w:pPr>
-            <w:pStyle w:val="21"/>
-            <w:tabs>
-              <w:tab w:val="left" w:pos="960"/>
-              <w:tab w:val="right" w:leader="dot" w:pos="8296"/>
-            </w:tabs>
-            <w:ind w:left="400"/>
-            <w:rPr>
-              <w:noProof/>
-              <w:sz w:val="22"/>
-              <w:szCs w:val="22"/>
-            </w:rPr>
-          </w:pPr>
-          <w:hyperlink w:anchor="_Toc216890616" w:history="1">
-            <w:r>
-              <w:rPr>
-                <w:rStyle w:val="af"/>
-                <w:noProof/>
-                <w:sz w:val="22"/>
-                <w:szCs w:val="22"/>
-              </w:rPr>
-              <w:t>2.</w:t>
-            </w:r>
-            <w:r>
-              <w:rPr>
-                <w:noProof/>
-                <w:sz w:val="22"/>
-                <w:szCs w:val="22"/>
-              </w:rPr>
-              <w:tab/>
-            </w:r>
-            <w:r>
-              <w:rPr>
-                <w:rStyle w:val="af"/>
-                <w:noProof/>
-                <w:sz w:val="22"/>
-                <w:szCs w:val="22"/>
-              </w:rPr>
-              <w:t>Test Strategy</w:t>
-            </w:r>
-            <w:r>
-              <w:rPr>
-                <w:noProof/>
-                <w:webHidden/>
-                <w:sz w:val="22"/>
-                <w:szCs w:val="22"/>
-              </w:rPr>
-              <w:tab/>
-            </w:r>
-            <w:r>
-              <w:rPr>
-                <w:noProof/>
-                <w:webHidden/>
-                <w:sz w:val="22"/>
-                <w:szCs w:val="22"/>
-              </w:rPr>
-              <w:fldChar w:fldCharType="begin"/>
-            </w:r>
-            <w:r>
-              <w:rPr>
-                <w:noProof/>
-                <w:webHidden/>
-                <w:sz w:val="22"/>
-                <w:szCs w:val="22"/>
-              </w:rPr>
-              <w:instrText xml:space="preserve"> PAGEREF _Toc216890616 \h </w:instrText>
-            </w:r>
-            <w:r>
-              <w:rPr>
-                <w:noProof/>
-                <w:webHidden/>
-                <w:sz w:val="22"/>
-                <w:szCs w:val="22"/>
-              </w:rPr>
-            </w:r>
-            <w:r>
-              <w:rPr>
-                <w:noProof/>
-                <w:webHidden/>
-                <w:sz w:val="22"/>
-                <w:szCs w:val="22"/>
-              </w:rPr>
-              <w:fldChar w:fldCharType="separate"/>
-            </w:r>
-            <w:r>
-              <w:rPr>
-                <w:noProof/>
-                <w:webHidden/>
-                <w:sz w:val="22"/>
-                <w:szCs w:val="22"/>
-              </w:rPr>
-              <w:t>3</w:t>
-            </w:r>
-            <w:r>
-              <w:rPr>
-                <w:noProof/>
-                <w:webHidden/>
-                <w:sz w:val="22"/>
-                <w:szCs w:val="22"/>
-              </w:rPr>
-              <w:fldChar w:fldCharType="end"/>
-            </w:r>
-          </w:hyperlink>
-        </w:p>
-        <w:p>
-          <w:pPr>
-            <w:pStyle w:val="21"/>
-            <w:tabs>
-              <w:tab w:val="left" w:pos="960"/>
-              <w:tab w:val="right" w:leader="dot" w:pos="8296"/>
-            </w:tabs>
-            <w:ind w:left="400"/>
-            <w:rPr>
-              <w:noProof/>
-              <w:sz w:val="22"/>
-              <w:szCs w:val="22"/>
-            </w:rPr>
-          </w:pPr>
-          <w:hyperlink w:anchor="_Toc216890617" w:history="1">
-            <w:r>
-              <w:rPr>
-                <w:rStyle w:val="af"/>
-                <w:noProof/>
-                <w:sz w:val="22"/>
-                <w:szCs w:val="22"/>
-              </w:rPr>
-              <w:t>3.</w:t>
-            </w:r>
-            <w:r>
-              <w:rPr>
-                <w:noProof/>
-                <w:sz w:val="22"/>
-                <w:szCs w:val="22"/>
-              </w:rPr>
-              <w:tab/>
-            </w:r>
-            <w:r>
-              <w:rPr>
-                <w:rStyle w:val="af"/>
-                <w:noProof/>
-                <w:sz w:val="22"/>
-                <w:szCs w:val="22"/>
-              </w:rPr>
-              <w:t>Test Plan</w:t>
-            </w:r>
-            <w:r>
-              <w:rPr>
-                <w:noProof/>
-                <w:webHidden/>
-                <w:sz w:val="22"/>
-                <w:szCs w:val="22"/>
-              </w:rPr>
-              <w:tab/>
-            </w:r>
-            <w:r>
-              <w:rPr>
-                <w:noProof/>
-                <w:webHidden/>
-                <w:sz w:val="22"/>
-                <w:szCs w:val="22"/>
-              </w:rPr>
-              <w:fldChar w:fldCharType="begin"/>
-            </w:r>
-            <w:r>
-              <w:rPr>
-                <w:noProof/>
-                <w:webHidden/>
-                <w:sz w:val="22"/>
-                <w:szCs w:val="22"/>
-              </w:rPr>
-              <w:instrText xml:space="preserve"> PAGEREF _Toc216890617 \h </w:instrText>
-            </w:r>
-            <w:r>
-              <w:rPr>
-                <w:noProof/>
-                <w:webHidden/>
-                <w:sz w:val="22"/>
-                <w:szCs w:val="22"/>
-              </w:rPr>
-            </w:r>
-            <w:r>
-              <w:rPr>
-                <w:noProof/>
-                <w:webHidden/>
-                <w:sz w:val="22"/>
-                <w:szCs w:val="22"/>
-              </w:rPr>
-              <w:fldChar w:fldCharType="separate"/>
-            </w:r>
-            <w:r>
-              <w:rPr>
-                <w:noProof/>
-                <w:webHidden/>
-                <w:sz w:val="22"/>
-                <w:szCs w:val="22"/>
-              </w:rPr>
-              <w:t>3</w:t>
-            </w:r>
-            <w:r>
-              <w:rPr>
-                <w:noProof/>
-                <w:webHidden/>
-                <w:sz w:val="22"/>
-                <w:szCs w:val="22"/>
-              </w:rPr>
-              <w:fldChar w:fldCharType="end"/>
-            </w:r>
-          </w:hyperlink>
-        </w:p>
-        <w:p>
-          <w:pPr>
-            <w:pStyle w:val="21"/>
-            <w:tabs>
-              <w:tab w:val="left" w:pos="960"/>
-              <w:tab w:val="right" w:leader="dot" w:pos="8296"/>
-            </w:tabs>
-            <w:ind w:left="400"/>
-            <w:rPr>
-              <w:noProof/>
-              <w:sz w:val="22"/>
-              <w:szCs w:val="22"/>
-            </w:rPr>
-          </w:pPr>
-          <w:hyperlink w:anchor="_Toc216890618" w:history="1">
-            <w:r>
-              <w:rPr>
-                <w:rStyle w:val="af"/>
-                <w:noProof/>
-                <w:sz w:val="22"/>
-                <w:szCs w:val="22"/>
-              </w:rPr>
-              <w:t>4.</w:t>
-            </w:r>
-            <w:r>
-              <w:rPr>
-                <w:noProof/>
-                <w:sz w:val="22"/>
-                <w:szCs w:val="22"/>
-              </w:rPr>
-              <w:tab/>
-            </w:r>
-            <w:r>
-              <w:rPr>
-                <w:rStyle w:val="af"/>
-                <w:noProof/>
-                <w:sz w:val="22"/>
-                <w:szCs w:val="22"/>
-              </w:rPr>
-              <w:t>Test Cases and Results</w:t>
-            </w:r>
-            <w:r>
-              <w:rPr>
-                <w:noProof/>
-                <w:webHidden/>
-                <w:sz w:val="22"/>
-                <w:szCs w:val="22"/>
-              </w:rPr>
-              <w:tab/>
-            </w:r>
-            <w:r>
-              <w:rPr>
-                <w:noProof/>
-                <w:webHidden/>
-                <w:sz w:val="22"/>
-                <w:szCs w:val="22"/>
-              </w:rPr>
-              <w:fldChar w:fldCharType="begin"/>
-            </w:r>
-            <w:r>
-              <w:rPr>
-                <w:noProof/>
-                <w:webHidden/>
-                <w:sz w:val="22"/>
-                <w:szCs w:val="22"/>
-              </w:rPr>
-              <w:instrText xml:space="preserve"> PAGEREF _Toc216890618 \h </w:instrText>
-            </w:r>
-            <w:r>
-              <w:rPr>
-                <w:noProof/>
-                <w:webHidden/>
-                <w:sz w:val="22"/>
-                <w:szCs w:val="22"/>
-              </w:rPr>
-            </w:r>
-            <w:r>
-              <w:rPr>
-                <w:noProof/>
-                <w:webHidden/>
-                <w:sz w:val="22"/>
-                <w:szCs w:val="22"/>
-              </w:rPr>
-              <w:fldChar w:fldCharType="separate"/>
-            </w:r>
-            <w:r>
-              <w:rPr>
-                <w:noProof/>
-                <w:webHidden/>
-                <w:sz w:val="22"/>
-                <w:szCs w:val="22"/>
-              </w:rPr>
-              <w:t>3</w:t>
-            </w:r>
-            <w:r>
-              <w:rPr>
-                <w:noProof/>
-                <w:webHidden/>
-                <w:sz w:val="22"/>
-                <w:szCs w:val="22"/>
-              </w:rPr>
-              <w:fldChar w:fldCharType="end"/>
-            </w:r>
-          </w:hyperlink>
-        </w:p>
-        <w:p>
-          <w:pPr>
-            <w:pStyle w:val="21"/>
-            <w:tabs>
-              <w:tab w:val="left" w:pos="960"/>
-              <w:tab w:val="right" w:leader="dot" w:pos="8296"/>
-            </w:tabs>
-            <w:ind w:left="400"/>
-            <w:rPr>
-              <w:noProof/>
-              <w:sz w:val="22"/>
-              <w:szCs w:val="22"/>
-            </w:rPr>
-          </w:pPr>
-          <w:hyperlink w:anchor="_Toc216890619" w:history="1">
-            <w:r>
-              <w:rPr>
-                <w:rStyle w:val="af"/>
-                <w:noProof/>
-                <w:sz w:val="22"/>
-                <w:szCs w:val="22"/>
-              </w:rPr>
-              <w:t>5.</w:t>
-            </w:r>
-            <w:r>
-              <w:rPr>
-                <w:noProof/>
-                <w:sz w:val="22"/>
-                <w:szCs w:val="22"/>
-              </w:rPr>
-              <w:tab/>
-            </w:r>
-            <w:r>
-              <w:rPr>
-                <w:rStyle w:val="af"/>
-                <w:noProof/>
-                <w:sz w:val="22"/>
-                <w:szCs w:val="22"/>
-              </w:rPr>
-              <w:t>Correctness and Robustness Testing</w:t>
-            </w:r>
-            <w:r>
-              <w:rPr>
-                <w:noProof/>
-                <w:webHidden/>
-                <w:sz w:val="22"/>
-                <w:szCs w:val="22"/>
-              </w:rPr>
-              <w:tab/>
-            </w:r>
-            <w:r>
-              <w:rPr>
-                <w:noProof/>
-                <w:webHidden/>
-                <w:sz w:val="22"/>
-                <w:szCs w:val="22"/>
-              </w:rPr>
-              <w:fldChar w:fldCharType="begin"/>
-            </w:r>
-            <w:r>
-              <w:rPr>
-                <w:noProof/>
-                <w:webHidden/>
-                <w:sz w:val="22"/>
-                <w:szCs w:val="22"/>
-              </w:rPr>
-              <w:instrText xml:space="preserve"> PAGEREF _Toc216890619 \h </w:instrText>
-            </w:r>
-            <w:r>
-              <w:rPr>
-                <w:noProof/>
-                <w:webHidden/>
-                <w:sz w:val="22"/>
-                <w:szCs w:val="22"/>
-              </w:rPr>
-            </w:r>
-            <w:r>
-              <w:rPr>
-                <w:noProof/>
-                <w:webHidden/>
-                <w:sz w:val="22"/>
-                <w:szCs w:val="22"/>
-              </w:rPr>
-              <w:fldChar w:fldCharType="separate"/>
-            </w:r>
-            <w:r>
-              <w:rPr>
-                <w:noProof/>
-                <w:webHidden/>
-                <w:sz w:val="22"/>
-                <w:szCs w:val="22"/>
-              </w:rPr>
-              <w:t>3</w:t>
-            </w:r>
-            <w:r>
-              <w:rPr>
-                <w:noProof/>
-                <w:webHidden/>
-                <w:sz w:val="22"/>
-                <w:szCs w:val="22"/>
-              </w:rPr>
-              <w:fldChar w:fldCharType="end"/>
-            </w:r>
-          </w:hyperlink>
-        </w:p>
-        <w:p>
-          <w:pPr>
-            <w:pStyle w:val="21"/>
-            <w:tabs>
-              <w:tab w:val="left" w:pos="960"/>
-              <w:tab w:val="right" w:leader="dot" w:pos="8296"/>
-            </w:tabs>
-            <w:ind w:left="400"/>
-            <w:rPr>
-              <w:noProof/>
-              <w:sz w:val="22"/>
-              <w:szCs w:val="22"/>
-            </w:rPr>
-          </w:pPr>
-          <w:hyperlink w:anchor="_Toc216890620" w:history="1">
-            <w:r>
-              <w:rPr>
-                <w:rStyle w:val="af"/>
-                <w:noProof/>
-                <w:sz w:val="22"/>
-                <w:szCs w:val="22"/>
-              </w:rPr>
-              <w:t>6.</w:t>
-            </w:r>
-            <w:r>
-              <w:rPr>
-                <w:noProof/>
-                <w:sz w:val="22"/>
-                <w:szCs w:val="22"/>
-              </w:rPr>
-              <w:tab/>
-            </w:r>
-            <w:r>
-              <w:rPr>
-                <w:rStyle w:val="af"/>
-                <w:noProof/>
-                <w:sz w:val="22"/>
-                <w:szCs w:val="22"/>
-              </w:rPr>
-              <w:t>User Acceptance Testing (UAT)</w:t>
-            </w:r>
-            <w:r>
-              <w:rPr>
-                <w:noProof/>
-                <w:webHidden/>
-                <w:sz w:val="22"/>
-                <w:szCs w:val="22"/>
-              </w:rPr>
-              <w:tab/>
-            </w:r>
-            <w:r>
-              <w:rPr>
-                <w:noProof/>
-                <w:webHidden/>
-                <w:sz w:val="22"/>
-                <w:szCs w:val="22"/>
-              </w:rPr>
-              <w:fldChar w:fldCharType="begin"/>
-            </w:r>
-            <w:r>
-              <w:rPr>
-                <w:noProof/>
-                <w:webHidden/>
-                <w:sz w:val="22"/>
-                <w:szCs w:val="22"/>
-              </w:rPr>
-              <w:instrText xml:space="preserve"> PAGEREF _Toc216890620 \h </w:instrText>
-            </w:r>
-            <w:r>
-              <w:rPr>
-                <w:noProof/>
-                <w:webHidden/>
-                <w:sz w:val="22"/>
-                <w:szCs w:val="22"/>
-              </w:rPr>
-            </w:r>
-            <w:r>
-              <w:rPr>
-                <w:noProof/>
-                <w:webHidden/>
-                <w:sz w:val="22"/>
-                <w:szCs w:val="22"/>
-              </w:rPr>
-              <w:fldChar w:fldCharType="separate"/>
-            </w:r>
-            <w:r>
-              <w:rPr>
-                <w:noProof/>
-                <w:webHidden/>
-                <w:sz w:val="22"/>
-                <w:szCs w:val="22"/>
-              </w:rPr>
-              <w:t>3</w:t>
-            </w:r>
-            <w:r>
-              <w:rPr>
-                <w:noProof/>
-                <w:webHidden/>
-                <w:sz w:val="22"/>
-                <w:szCs w:val="22"/>
-              </w:rPr>
-              <w:fldChar w:fldCharType="end"/>
-            </w:r>
-          </w:hyperlink>
-        </w:p>
-        <w:p>
-          <w:pPr>
-            <w:pStyle w:val="21"/>
-            <w:tabs>
-              <w:tab w:val="left" w:pos="960"/>
-              <w:tab w:val="right" w:leader="dot" w:pos="8296"/>
-            </w:tabs>
-            <w:ind w:left="400"/>
-            <w:rPr>
-              <w:noProof/>
-              <w:sz w:val="22"/>
-              <w:szCs w:val="22"/>
-            </w:rPr>
-          </w:pPr>
-          <w:hyperlink w:anchor="_Toc216890621" w:history="1">
-            <w:r>
-              <w:rPr>
-                <w:rStyle w:val="af"/>
-                <w:noProof/>
-                <w:sz w:val="22"/>
-                <w:szCs w:val="22"/>
-              </w:rPr>
-              <w:t>7.</w:t>
-            </w:r>
-            <w:r>
-              <w:rPr>
-                <w:noProof/>
-                <w:sz w:val="22"/>
-                <w:szCs w:val="22"/>
-              </w:rPr>
-              <w:tab/>
-            </w:r>
-            <w:r>
-              <w:rPr>
-                <w:rStyle w:val="af"/>
-                <w:noProof/>
-                <w:sz w:val="22"/>
-                <w:szCs w:val="22"/>
-              </w:rPr>
-              <w:t>Analysis and Interpretation</w:t>
-            </w:r>
-            <w:r>
-              <w:rPr>
-                <w:noProof/>
-                <w:webHidden/>
-                <w:sz w:val="22"/>
-                <w:szCs w:val="22"/>
-              </w:rPr>
-              <w:tab/>
-            </w:r>
-            <w:r>
-              <w:rPr>
-                <w:noProof/>
-                <w:webHidden/>
-                <w:sz w:val="22"/>
-                <w:szCs w:val="22"/>
-              </w:rPr>
-              <w:fldChar w:fldCharType="begin"/>
-            </w:r>
-            <w:r>
-              <w:rPr>
-                <w:noProof/>
-                <w:webHidden/>
-                <w:sz w:val="22"/>
-                <w:szCs w:val="22"/>
-              </w:rPr>
-              <w:instrText xml:space="preserve"> PAGEREF _Toc216890621 \h </w:instrText>
-            </w:r>
-            <w:r>
-              <w:rPr>
-                <w:noProof/>
-                <w:webHidden/>
-                <w:sz w:val="22"/>
-                <w:szCs w:val="22"/>
-              </w:rPr>
-            </w:r>
-            <w:r>
-              <w:rPr>
-                <w:noProof/>
-                <w:webHidden/>
-                <w:sz w:val="22"/>
-                <w:szCs w:val="22"/>
-              </w:rPr>
-              <w:fldChar w:fldCharType="separate"/>
-            </w:r>
-            <w:r>
-              <w:rPr>
-                <w:noProof/>
-                <w:webHidden/>
-                <w:sz w:val="22"/>
-                <w:szCs w:val="22"/>
-              </w:rPr>
-              <w:t>3</w:t>
-            </w:r>
-            <w:r>
-              <w:rPr>
-                <w:noProof/>
-                <w:webHidden/>
-                <w:sz w:val="22"/>
-                <w:szCs w:val="22"/>
-              </w:rPr>
-              <w:fldChar w:fldCharType="end"/>
-            </w:r>
-          </w:hyperlink>
-        </w:p>
-        <w:p>
-          <w:pPr>
-            <w:pStyle w:val="21"/>
-            <w:tabs>
-              <w:tab w:val="left" w:pos="960"/>
-              <w:tab w:val="right" w:leader="dot" w:pos="8296"/>
-            </w:tabs>
-            <w:ind w:left="400"/>
-            <w:rPr>
-              <w:noProof/>
-              <w:sz w:val="22"/>
-              <w:szCs w:val="22"/>
-            </w:rPr>
-          </w:pPr>
-          <w:hyperlink w:anchor="_Toc216890622" w:history="1">
-            <w:r>
-              <w:rPr>
-                <w:rStyle w:val="af"/>
-                <w:noProof/>
-                <w:sz w:val="22"/>
-                <w:szCs w:val="22"/>
-              </w:rPr>
-              <w:t>8.</w:t>
-            </w:r>
-            <w:r>
-              <w:rPr>
-                <w:noProof/>
-                <w:sz w:val="22"/>
-                <w:szCs w:val="22"/>
-              </w:rPr>
-              <w:tab/>
-            </w:r>
-            <w:r>
-              <w:rPr>
-                <w:rStyle w:val="af"/>
-                <w:noProof/>
-                <w:sz w:val="22"/>
-                <w:szCs w:val="22"/>
-              </w:rPr>
-              <w:t>Conclusions and Recommendations</w:t>
-            </w:r>
-            <w:r>
-              <w:rPr>
-                <w:noProof/>
-                <w:webHidden/>
-                <w:sz w:val="22"/>
-                <w:szCs w:val="22"/>
-              </w:rPr>
-              <w:tab/>
-            </w:r>
-            <w:r>
-              <w:rPr>
-                <w:noProof/>
-                <w:webHidden/>
-                <w:sz w:val="22"/>
-                <w:szCs w:val="22"/>
-              </w:rPr>
-              <w:fldChar w:fldCharType="begin"/>
-            </w:r>
-            <w:r>
-              <w:rPr>
-                <w:noProof/>
-                <w:webHidden/>
-                <w:sz w:val="22"/>
-                <w:szCs w:val="22"/>
-              </w:rPr>
-              <w:instrText xml:space="preserve"> PAGEREF _Toc216890622 \h </w:instrText>
-            </w:r>
-            <w:r>
-              <w:rPr>
-                <w:noProof/>
-                <w:webHidden/>
-                <w:sz w:val="22"/>
-                <w:szCs w:val="22"/>
-              </w:rPr>
-            </w:r>
-            <w:r>
-              <w:rPr>
-                <w:noProof/>
-                <w:webHidden/>
-                <w:sz w:val="22"/>
-                <w:szCs w:val="22"/>
-              </w:rPr>
-              <w:fldChar w:fldCharType="separate"/>
-            </w:r>
-            <w:r>
-              <w:rPr>
-                <w:noProof/>
-                <w:webHidden/>
-                <w:sz w:val="22"/>
-                <w:szCs w:val="22"/>
-              </w:rPr>
-              <w:t>3</w:t>
-            </w:r>
-            <w:r>
-              <w:rPr>
-                <w:noProof/>
-                <w:webHidden/>
-                <w:sz w:val="22"/>
-                <w:szCs w:val="22"/>
-              </w:rPr>
-              <w:fldChar w:fldCharType="end"/>
-            </w:r>
-          </w:hyperlink>
-        </w:p>
-        <w:p>
-          <w:pPr>
-            <w:pStyle w:val="21"/>
-            <w:tabs>
-              <w:tab w:val="left" w:pos="960"/>
-              <w:tab w:val="right" w:leader="dot" w:pos="8296"/>
-            </w:tabs>
-            <w:ind w:left="400"/>
-            <w:rPr>
-              <w:noProof/>
-              <w:sz w:val="22"/>
-              <w:szCs w:val="22"/>
-            </w:rPr>
-          </w:pPr>
-          <w:hyperlink w:anchor="_Toc216890623" w:history="1">
-            <w:r>
-              <w:rPr>
-                <w:rStyle w:val="af"/>
-                <w:noProof/>
-                <w:sz w:val="22"/>
-                <w:szCs w:val="22"/>
-              </w:rPr>
-              <w:t>9.</w:t>
-            </w:r>
-            <w:r>
-              <w:rPr>
-                <w:noProof/>
-                <w:sz w:val="22"/>
-                <w:szCs w:val="22"/>
-              </w:rPr>
-              <w:tab/>
-            </w:r>
-            <w:r>
-              <w:rPr>
-                <w:rStyle w:val="af"/>
-                <w:noProof/>
-                <w:sz w:val="22"/>
-                <w:szCs w:val="22"/>
-              </w:rPr>
-              <w:t>Appendix</w:t>
-            </w:r>
-            <w:r>
-              <w:rPr>
-                <w:noProof/>
-                <w:webHidden/>
-                <w:sz w:val="22"/>
-                <w:szCs w:val="22"/>
-              </w:rPr>
-              <w:tab/>
-            </w:r>
-            <w:r>
-              <w:rPr>
-                <w:noProof/>
-                <w:webHidden/>
-                <w:sz w:val="22"/>
-                <w:szCs w:val="22"/>
-              </w:rPr>
-              <w:fldChar w:fldCharType="begin"/>
-            </w:r>
-            <w:r>
-              <w:rPr>
-                <w:noProof/>
-                <w:webHidden/>
-                <w:sz w:val="22"/>
-                <w:szCs w:val="22"/>
-              </w:rPr>
-              <w:instrText xml:space="preserve"> PAGEREF _Toc216890623 \h </w:instrText>
-            </w:r>
-            <w:r>
-              <w:rPr>
-                <w:noProof/>
-                <w:webHidden/>
-                <w:sz w:val="22"/>
-                <w:szCs w:val="22"/>
-              </w:rPr>
-            </w:r>
-            <w:r>
-              <w:rPr>
-                <w:noProof/>
-                <w:webHidden/>
-                <w:sz w:val="22"/>
-                <w:szCs w:val="22"/>
-              </w:rPr>
-              <w:fldChar w:fldCharType="separate"/>
-            </w:r>
-            <w:r>
-              <w:rPr>
-                <w:noProof/>
-                <w:webHidden/>
-                <w:sz w:val="22"/>
-                <w:szCs w:val="22"/>
-              </w:rPr>
-              <w:t>3</w:t>
-            </w:r>
-            <w:r>
-              <w:rPr>
-                <w:noProof/>
-                <w:webHidden/>
-                <w:sz w:val="22"/>
-                <w:szCs w:val="22"/>
-              </w:rPr>
-              <w:fldChar w:fldCharType="end"/>
-            </w:r>
-          </w:hyperlink>
-        </w:p>
-        <w:p>
-          <w:pPr>
-            <w:rPr>
-              <w:sz w:val="22"/>
-              <w:szCs w:val="22"/>
-            </w:rPr>
-          </w:pPr>
-          <w:r>
-            <w:rPr>
-              <w:b/>
-              <w:bCs/>
-              <w:sz w:val="22"/>
-              <w:szCs w:val="22"/>
-              <w:lang w:val="zh-TW"/>
-            </w:rPr>
-            <w:fldChar w:fldCharType="end"/>
-          </w:r>
-        </w:p>
-      </w:sdtContent>
-    </w:sdt>
     <w:p>
       <w:pPr>
-        <w:widowControl/>
-        <w:spacing w:after="160" w:line="278" w:lineRule="auto"/>
-        <w:rPr>
-          <w:sz w:val="22"/>
-          <w:szCs w:val="22"/>
-        </w:rPr>
-      </w:pPr>
-      <w:r>
-        <w:rPr>
-          <w:sz w:val="22"/>
-          <w:szCs w:val="22"/>
-        </w:rPr>
-        <w:br w:type="page"/>
-      </w:r>
-    </w:p>
-    <w:p>
-      <w:pPr>
-        <w:pStyle w:val="2"/>
-        <w:numPr>
-          <w:ilvl w:val="0"/>
-          <w:numId w:val="2"/>
-        </w:numPr>
+        <w:pStyle w:val="af5"/>
         <w:rPr>
           <w:sz w:val="44"/>
           <w:szCs w:val="44"/>
         </w:rPr>
       </w:pPr>
-      <w:bookmarkStart w:id="0" w:name="_Toc216890615"/>
-      <w:r>
-        <w:rPr>
-          <w:sz w:val="44"/>
-          <w:szCs w:val="44"/>
-        </w:rPr>
-        <w:lastRenderedPageBreak/>
-        <w:t>Executive Summary</w:t>
-      </w:r>
-      <w:bookmarkEnd w:id="0"/>
-    </w:p>
-    <w:p>
-      <w:pPr>
-        <w:pStyle w:val="2"/>
-        <w:numPr>
-          <w:ilvl w:val="0"/>
-          <w:numId w:val="2"/>
-        </w:numPr>
-        <w:rPr>
-          <w:sz w:val="44"/>
-          <w:szCs w:val="44"/>
-        </w:rPr>
-      </w:pPr>
-      <w:bookmarkStart w:id="1" w:name="_Toc216890616"/>
-      <w:r>
-        <w:rPr>
-          <w:sz w:val="44"/>
-          <w:szCs w:val="44"/>
-        </w:rPr>
-        <w:t>Test Strategy</w:t>
-      </w:r>
-      <w:bookmarkEnd w:id="1"/>
-    </w:p>
-    <w:p>
-      <w:pPr>
-        <w:pStyle w:val="2"/>
-        <w:numPr>
-          <w:ilvl w:val="0"/>
-          <w:numId w:val="2"/>
-        </w:numPr>
-        <w:rPr>
-          <w:sz w:val="44"/>
-          <w:szCs w:val="44"/>
-        </w:rPr>
-      </w:pPr>
-      <w:bookmarkStart w:id="2" w:name="_Toc216890617"/>
-      <w:r>
-        <w:rPr>
-          <w:sz w:val="44"/>
-          <w:szCs w:val="44"/>
-        </w:rPr>
-        <w:t>Test Plan</w:t>
-      </w:r>
-      <w:bookmarkEnd w:id="2"/>
-    </w:p>
-    <w:p>
-      <w:pPr>
-        <w:pStyle w:val="2"/>
-        <w:numPr>
-          <w:ilvl w:val="0"/>
-          <w:numId w:val="2"/>
-        </w:numPr>
-        <w:rPr>
-          <w:sz w:val="44"/>
-          <w:szCs w:val="44"/>
-        </w:rPr>
-      </w:pPr>
-      <w:bookmarkStart w:id="3" w:name="_Toc216890618"/>
-      <w:r>
-        <w:rPr>
-          <w:sz w:val="44"/>
-          <w:szCs w:val="44"/>
-        </w:rPr>
-        <w:t>Test Cases and Results</w:t>
-      </w:r>
-      <w:bookmarkEnd w:id="3"/>
-    </w:p>
-    <w:p>
-      <w:pPr>
-        <w:pStyle w:val="2"/>
-        <w:numPr>
-          <w:ilvl w:val="0"/>
-          <w:numId w:val="2"/>
-        </w:numPr>
-        <w:rPr>
-          <w:sz w:val="44"/>
-          <w:szCs w:val="44"/>
-        </w:rPr>
-      </w:pPr>
-      <w:bookmarkStart w:id="4" w:name="_Toc216890619"/>
-      <w:r>
-        <w:rPr>
-          <w:sz w:val="44"/>
-          <w:szCs w:val="44"/>
-        </w:rPr>
-        <w:t>Correctness and Robustness Testing</w:t>
-      </w:r>
-      <w:bookmarkEnd w:id="4"/>
-    </w:p>
-    <w:p>
-      <w:pPr>
-        <w:pStyle w:val="2"/>
-        <w:numPr>
-          <w:ilvl w:val="0"/>
-          <w:numId w:val="2"/>
-        </w:numPr>
-        <w:rPr>
-          <w:sz w:val="44"/>
-          <w:szCs w:val="44"/>
-        </w:rPr>
-      </w:pPr>
-      <w:bookmarkStart w:id="5" w:name="_Toc216890620"/>
-      <w:r>
-        <w:rPr>
-          <w:sz w:val="44"/>
-          <w:szCs w:val="44"/>
-        </w:rPr>
-        <w:t>User Acceptance Testing (UAT)</w:t>
-      </w:r>
-      <w:bookmarkEnd w:id="5"/>
-    </w:p>
-    <w:p>
-      <w:pPr>
-        <w:pStyle w:val="2"/>
-        <w:numPr>
-          <w:ilvl w:val="0"/>
-          <w:numId w:val="2"/>
-        </w:numPr>
-        <w:rPr>
-          <w:sz w:val="44"/>
-          <w:szCs w:val="44"/>
-        </w:rPr>
-      </w:pPr>
-      <w:bookmarkStart w:id="6" w:name="_Toc216890621"/>
-      <w:r>
-        <w:rPr>
-          <w:sz w:val="44"/>
-          <w:szCs w:val="44"/>
-        </w:rPr>
-        <w:t>Analysis and Interpretation</w:t>
-      </w:r>
-      <w:bookmarkEnd w:id="6"/>
-    </w:p>
-    <w:p>
-      <w:pPr>
-        <w:pStyle w:val="2"/>
-        <w:numPr>
-          <w:ilvl w:val="0"/>
-          <w:numId w:val="2"/>
-        </w:numPr>
-        <w:rPr>
-          <w:sz w:val="44"/>
-          <w:szCs w:val="44"/>
-        </w:rPr>
-      </w:pPr>
-      <w:bookmarkStart w:id="7" w:name="_Toc216890622"/>
-      <w:r>
-        <w:rPr>
-          <w:sz w:val="44"/>
-          <w:szCs w:val="44"/>
-        </w:rPr>
-        <w:t>Conclusions and Recommendations</w:t>
-      </w:r>
-      <w:bookmarkEnd w:id="7"/>
-    </w:p>
-    <w:p>
-      <w:pPr>
-        <w:pStyle w:val="2"/>
-        <w:numPr>
-          <w:ilvl w:val="0"/>
-          <w:numId w:val="2"/>
-        </w:numPr>
-        <w:rPr>
-          <w:sz w:val="44"/>
-          <w:szCs w:val="44"/>
-        </w:rPr>
-      </w:pPr>
-      <w:bookmarkStart w:id="8" w:name="_Toc216890623"/>
-      <w:r>
-        <w:rPr>
-          <w:sz w:val="44"/>
-          <w:szCs w:val="44"/>
-        </w:rPr>
-        <w:t>Appendix</w:t>
-      </w:r>
-      <w:bookmarkEnd w:id="8"/>
     </w:p>
     <w:sectPr>
       <w:pgSz w:w="11906" w:h="16838"/>

</xml_diff>